<commit_message>
Add more wind information.
</commit_message>
<xml_diff>
--- a/Models/PowerGeneration.docx
+++ b/Models/PowerGeneration.docx
@@ -62,14 +62,122 @@
     </w:p>
     <w:p>
       <w:pPr>
-        <w:spacing w:after="0" w:line="240" w:lineRule="auto"/>
-      </w:pPr>
-    </w:p>
-    <w:p>
-      <w:pPr>
         <w:pStyle w:val="ListParagraph"/>
         <w:numPr>
           <w:ilvl w:val="0"/>
+          <w:numId w:val="1"/>
+        </w:numPr>
+        <w:spacing w:after="0" w:line="240" w:lineRule="auto"/>
+      </w:pPr>
+      <w:r>
+        <w:t>Wind</w:t>
+      </w:r>
+    </w:p>
+    <w:p>
+      <w:pPr>
+        <w:pStyle w:val="ListParagraph"/>
+        <w:numPr>
+          <w:ilvl w:val="1"/>
+          <w:numId w:val="1"/>
+        </w:numPr>
+        <w:spacing w:after="0" w:line="240" w:lineRule="auto"/>
+      </w:pPr>
+      <w:r>
+        <w:t>Wind Characteristics</w:t>
+      </w:r>
+    </w:p>
+    <w:p>
+      <w:pPr>
+        <w:pStyle w:val="Heading3"/>
+        <w:spacing w:before="0" w:line="240" w:lineRule="auto"/>
+      </w:pPr>
+    </w:p>
+    <w:p>
+      <w:pPr>
+        <w:pStyle w:val="Heading3"/>
+        <w:spacing w:before="0" w:line="240" w:lineRule="auto"/>
+      </w:pPr>
+      <w:r>
+        <w:t>Turbulence</w:t>
+      </w:r>
+    </w:p>
+    <w:p>
+      <w:pPr>
+        <w:spacing w:after="0" w:line="240" w:lineRule="auto"/>
+      </w:pPr>
+      <w:r>
+        <w:t xml:space="preserve">Turbulence, in the context of wind turbines, is a measure of </w:t>
+      </w:r>
+      <w:proofErr w:type="spellStart"/>
+      <w:r>
+        <w:t>xxxx</w:t>
+      </w:r>
+      <w:proofErr w:type="spellEnd"/>
+      <w:r>
+        <w:t>.</w:t>
+      </w:r>
+      <w:r>
+        <w:t xml:space="preserve"> </w:t>
+      </w:r>
+      <w:r>
+        <w:t xml:space="preserve">Turbulence is caused by the wind passing over obstructions such as </w:t>
+      </w:r>
+      <w:r>
+        <w:t xml:space="preserve">mountain, </w:t>
+      </w:r>
+      <w:r>
+        <w:t xml:space="preserve">trees and buildings. Both wind sheer and turbulence diminish with height and can be overcome simply by putting the </w:t>
+      </w:r>
+      <w:r>
+        <w:t>WTG</w:t>
+      </w:r>
+      <w:r>
+        <w:t xml:space="preserve"> </w:t>
+      </w:r>
+      <w:r>
+        <w:t>higher</w:t>
+      </w:r>
+      <w:r>
+        <w:t>.</w:t>
+      </w:r>
+    </w:p>
+    <w:p>
+      <w:pPr>
+        <w:spacing w:after="0" w:line="240" w:lineRule="auto"/>
+      </w:pPr>
+    </w:p>
+    <w:p>
+      <w:pPr>
+        <w:spacing w:after="0" w:line="240" w:lineRule="auto"/>
+      </w:pPr>
+      <w:r>
+        <w:rPr>
+          <w:rFonts w:asciiTheme="majorHAnsi" w:eastAsiaTheme="majorEastAsia" w:hAnsiTheme="majorHAnsi" w:cstheme="majorBidi"/>
+          <w:b/>
+          <w:bCs/>
+          <w:color w:val="4F81BD" w:themeColor="accent1"/>
+        </w:rPr>
+        <w:t>Wind Sheer</w:t>
+      </w:r>
+    </w:p>
+    <w:p>
+      <w:pPr>
+        <w:spacing w:after="0" w:line="240" w:lineRule="auto"/>
+      </w:pPr>
+      <w:r>
+        <w:t>Wind sheer describes the interference between the fast moving upper air and the slow moving air close to the ground and the resulting decrease in average wind speed as one gets closer to the ground.</w:t>
+      </w:r>
+    </w:p>
+    <w:p>
+      <w:pPr>
+        <w:spacing w:after="0" w:line="240" w:lineRule="auto"/>
+      </w:pPr>
+    </w:p>
+    <w:p>
+      <w:pPr>
+        <w:pStyle w:val="ListParagraph"/>
+        <w:numPr>
+          <w:ilvl w:val="1"/>
           <w:numId w:val="1"/>
         </w:numPr>
         <w:spacing w:after="0" w:line="240" w:lineRule="auto"/>
@@ -296,19 +404,7 @@
         <w:spacing w:after="0" w:line="240" w:lineRule="auto"/>
       </w:pPr>
       <w:r>
-        <w:t xml:space="preserve"> </w:t>
-      </w:r>
-      <w:r>
-        <w:t>Wind Turbine Blade Efficiency and Power Calculation</w:t>
-      </w:r>
-      <w:r>
-        <w:t xml:space="preserve"> </w:t>
-      </w:r>
-      <w:r>
-        <w:t>with Electrical Analogy</w:t>
-      </w:r>
-      <w:r>
-        <w:t xml:space="preserve">: </w:t>
+        <w:t xml:space="preserve"> Wind Turbine Blade Efficiency and Power Calculation with Electrical Analogy: </w:t>
       </w:r>
       <w:hyperlink r:id="rId7" w:history="1">
         <w:r>
@@ -332,23 +428,11 @@
         <w:spacing w:after="0" w:line="240" w:lineRule="auto"/>
       </w:pPr>
       <w:r>
-        <w:t xml:space="preserve"> </w:t>
-      </w:r>
-      <w:r>
-        <w:t>Wind Statistical Analysis and the Number of Generation Hours</w:t>
-      </w:r>
-      <w:r>
-        <w:t xml:space="preserve"> </w:t>
-      </w:r>
-      <w:r>
-        <w:t xml:space="preserve">for Different Wind Turbines at Three Lakes in </w:t>
+        <w:t xml:space="preserve"> Wind Statistical Analysis and the Number of Generation Hours for Different Wind Turbines at Three Lakes in </w:t>
       </w:r>
       <w:proofErr w:type="gramStart"/>
       <w:r>
-        <w:t>Iraq</w:t>
-      </w:r>
-      <w:r>
-        <w:t xml:space="preserve"> :</w:t>
+        <w:t>Iraq :</w:t>
       </w:r>
       <w:proofErr w:type="gramEnd"/>
       <w:r>
@@ -363,11 +447,38 @@
         </w:r>
       </w:hyperlink>
       <w:r>
+        <w:t>.</w:t>
+      </w:r>
+    </w:p>
+    <w:p>
+      <w:pPr>
+        <w:pStyle w:val="ListParagraph"/>
+        <w:numPr>
+          <w:ilvl w:val="2"/>
+          <w:numId w:val="1"/>
+        </w:numPr>
+        <w:spacing w:after="0" w:line="240" w:lineRule="auto"/>
+      </w:pPr>
+      <w:r>
+        <w:t xml:space="preserve"> Turbine Spacing: </w:t>
+      </w:r>
+      <w:hyperlink r:id="rId9" w:history="1">
+        <w:r>
+          <w:rPr>
+            <w:rStyle w:val="Hyperlink"/>
+          </w:rPr>
+          <w:t>https://gazette.jhu.edu/2011/01/18/new-study-yields-better-turbine-spacing-for-large-wind-farms/</w:t>
+        </w:r>
+      </w:hyperlink>
+      <w:r>
         <w:t xml:space="preserve">. </w:t>
       </w:r>
       <w:r>
         <w:t xml:space="preserve"> </w:t>
       </w:r>
+      <w:r>
+        <w:t xml:space="preserve"> </w:t>
+      </w:r>
     </w:p>
     <w:p>
       <w:pPr>
@@ -379,6 +490,7 @@
         <w:spacing w:after="0" w:line="240" w:lineRule="auto"/>
       </w:pPr>
       <w:r>
+        <w:lastRenderedPageBreak/>
         <w:t>Wind Turbine Advanced Controls</w:t>
       </w:r>
     </w:p>
@@ -394,7 +506,7 @@
       <w:r>
         <w:t xml:space="preserve">NREL controls: </w:t>
       </w:r>
-      <w:hyperlink r:id="rId9" w:history="1">
+      <w:hyperlink r:id="rId10" w:history="1">
         <w:r>
           <w:rPr>
             <w:rStyle w:val="Hyperlink"/>
@@ -418,7 +530,7 @@
       <w:r>
         <w:t xml:space="preserve">Detailed NREL simulator: </w:t>
       </w:r>
-      <w:hyperlink r:id="rId10" w:history="1">
+      <w:hyperlink r:id="rId11" w:history="1">
         <w:r>
           <w:rPr>
             <w:rStyle w:val="Hyperlink"/>
@@ -464,7 +576,7 @@
       <w:r>
         <w:t xml:space="preserve">  </w:t>
       </w:r>
-      <w:hyperlink r:id="rId11" w:history="1">
+      <w:hyperlink r:id="rId12" w:history="1">
         <w:r>
           <w:rPr>
             <w:rStyle w:val="Hyperlink"/>
@@ -504,7 +616,7 @@
       <w:r>
         <w:t xml:space="preserve">mission regarding wind turbines: </w:t>
       </w:r>
-      <w:hyperlink r:id="rId12" w:history="1">
+      <w:hyperlink r:id="rId13" w:history="1">
         <w:r>
           <w:rPr>
             <w:rStyle w:val="Hyperlink"/>
@@ -533,28 +645,44 @@
       <w:pPr>
         <w:pStyle w:val="ListParagraph"/>
         <w:numPr>
-          <w:ilvl w:val="1"/>
-          <w:numId w:val="1"/>
-        </w:numPr>
-        <w:spacing w:after="0" w:line="240" w:lineRule="auto"/>
-      </w:pPr>
-      <w:r>
-        <w:t>Turbulence</w:t>
-      </w:r>
-    </w:p>
-    <w:p>
-      <w:pPr>
-        <w:pStyle w:val="ListParagraph"/>
-        <w:numPr>
-          <w:ilvl w:val="1"/>
-          <w:numId w:val="1"/>
-        </w:numPr>
-        <w:spacing w:after="0" w:line="240" w:lineRule="auto"/>
-      </w:pPr>
-      <w:r>
-        <w:t xml:space="preserve">Overview by Science Direct: </w:t>
-      </w:r>
-      <w:hyperlink r:id="rId13" w:history="1">
+          <w:ilvl w:val="2"/>
+          <w:numId w:val="1"/>
+        </w:numPr>
+        <w:spacing w:after="0" w:line="240" w:lineRule="auto"/>
+      </w:pPr>
+      <w:r>
+        <w:t xml:space="preserve">Small Marine Applications: </w:t>
+      </w:r>
+      <w:hyperlink r:id="rId14" w:history="1">
+        <w:r>
+          <w:rPr>
+            <w:rStyle w:val="Hyperlink"/>
+          </w:rPr>
+          <w:t>https://www.emarineinc.com/Turbulence-and-Wind-Sheer</w:t>
+        </w:r>
+      </w:hyperlink>
+      <w:r>
+        <w:t>.</w:t>
+      </w:r>
+    </w:p>
+    <w:p>
+      <w:pPr>
+        <w:pStyle w:val="ListParagraph"/>
+        <w:numPr>
+          <w:ilvl w:val="2"/>
+          <w:numId w:val="1"/>
+        </w:numPr>
+        <w:spacing w:after="0" w:line="240" w:lineRule="auto"/>
+      </w:pPr>
+      <w:r>
+        <w:t xml:space="preserve">Overview </w:t>
+      </w:r>
+      <w:bookmarkStart w:id="0" w:name="_GoBack"/>
+      <w:bookmarkEnd w:id="0"/>
+      <w:r>
+        <w:t xml:space="preserve">by Science Direct: </w:t>
+      </w:r>
+      <w:hyperlink r:id="rId15" w:history="1">
         <w:r>
           <w:rPr>
             <w:rStyle w:val="Hyperlink"/>
@@ -563,6 +691,36 @@
         </w:r>
       </w:hyperlink>
       <w:r>
+        <w:t>.</w:t>
+      </w:r>
+    </w:p>
+    <w:p>
+      <w:pPr>
+        <w:pStyle w:val="ListParagraph"/>
+        <w:numPr>
+          <w:ilvl w:val="2"/>
+          <w:numId w:val="1"/>
+        </w:numPr>
+        <w:spacing w:after="0" w:line="240" w:lineRule="auto"/>
+      </w:pPr>
+      <w:r>
+        <w:t xml:space="preserve"> </w:t>
+      </w:r>
+      <w:r>
+        <w:t>Big wind power: seven questions for turbulence research</w:t>
+      </w:r>
+      <w:r>
+        <w:t xml:space="preserve">: </w:t>
+      </w:r>
+      <w:hyperlink r:id="rId16" w:history="1">
+        <w:r>
+          <w:rPr>
+            <w:rStyle w:val="Hyperlink"/>
+          </w:rPr>
+          <w:t>https://www.tandfonline.com/doi/full/10.1080/14685248.2019.1584664</w:t>
+        </w:r>
+      </w:hyperlink>
+      <w:r>
         <w:t xml:space="preserve">. </w:t>
       </w:r>
     </w:p>
@@ -576,19 +734,45 @@
         <w:spacing w:after="0" w:line="240" w:lineRule="auto"/>
       </w:pPr>
       <w:r>
-        <w:lastRenderedPageBreak/>
         <w:t xml:space="preserve">Advanced Application: </w:t>
       </w:r>
-      <w:bookmarkStart w:id="0" w:name="_GoBack"/>
-      <w:r>
-        <w:t>https://www.ijareeie.com/upload/2015/september/42_Turbulence.pdf</w:t>
-      </w:r>
-      <w:r>
-        <w:t xml:space="preserve"> </w:t>
-      </w:r>
-      <w:bookmarkEnd w:id="0"/>
-      <w:r>
-        <w:t xml:space="preserve">  </w:t>
+      <w:hyperlink r:id="rId17" w:history="1">
+        <w:r>
+          <w:rPr>
+            <w:rStyle w:val="Hyperlink"/>
+          </w:rPr>
+          <w:t>https://www.ijareeie.com/upload/2015/september/42_Turbulence.pdf</w:t>
+        </w:r>
+      </w:hyperlink>
+      <w:r>
+        <w:t>.</w:t>
+      </w:r>
+    </w:p>
+    <w:p>
+      <w:pPr>
+        <w:pStyle w:val="ListParagraph"/>
+        <w:numPr>
+          <w:ilvl w:val="1"/>
+          <w:numId w:val="1"/>
+        </w:numPr>
+        <w:spacing w:after="0" w:line="240" w:lineRule="auto"/>
+      </w:pPr>
+      <w:r>
+        <w:t xml:space="preserve">Physics Background: </w:t>
+      </w:r>
+      <w:hyperlink r:id="rId18" w:history="1">
+        <w:r>
+          <w:rPr>
+            <w:rStyle w:val="Hyperlink"/>
+          </w:rPr>
+          <w:t>https://apps.carleton.edu/campus/library/digitalcommons/assets/pacp_7.pdf</w:t>
+        </w:r>
+      </w:hyperlink>
+      <w:r>
+        <w:t xml:space="preserve">.  </w:t>
+      </w:r>
+      <w:r>
+        <w:t xml:space="preserve">   </w:t>
       </w:r>
     </w:p>
     <w:p>
@@ -910,6 +1094,52 @@
     <w:name w:val="Normal"/>
     <w:qFormat/>
   </w:style>
+  <w:style w:type="paragraph" w:styleId="Heading2">
+    <w:name w:val="heading 2"/>
+    <w:basedOn w:val="Normal"/>
+    <w:next w:val="Normal"/>
+    <w:link w:val="Heading2Char"/>
+    <w:uiPriority w:val="9"/>
+    <w:unhideWhenUsed/>
+    <w:qFormat/>
+    <w:rsid w:val="00703CCE"/>
+    <w:pPr>
+      <w:keepNext/>
+      <w:keepLines/>
+      <w:spacing w:before="200" w:after="0"/>
+      <w:outlineLvl w:val="1"/>
+    </w:pPr>
+    <w:rPr>
+      <w:rFonts w:asciiTheme="majorHAnsi" w:eastAsiaTheme="majorEastAsia" w:hAnsiTheme="majorHAnsi" w:cstheme="majorBidi"/>
+      <w:b/>
+      <w:bCs/>
+      <w:color w:val="4F81BD" w:themeColor="accent1"/>
+      <w:sz w:val="26"/>
+      <w:szCs w:val="26"/>
+    </w:rPr>
+  </w:style>
+  <w:style w:type="paragraph" w:styleId="Heading3">
+    <w:name w:val="heading 3"/>
+    <w:basedOn w:val="Normal"/>
+    <w:next w:val="Normal"/>
+    <w:link w:val="Heading3Char"/>
+    <w:uiPriority w:val="9"/>
+    <w:unhideWhenUsed/>
+    <w:qFormat/>
+    <w:rsid w:val="00703CCE"/>
+    <w:pPr>
+      <w:keepNext/>
+      <w:keepLines/>
+      <w:spacing w:before="200" w:after="0"/>
+      <w:outlineLvl w:val="2"/>
+    </w:pPr>
+    <w:rPr>
+      <w:rFonts w:asciiTheme="majorHAnsi" w:eastAsiaTheme="majorEastAsia" w:hAnsiTheme="majorHAnsi" w:cstheme="majorBidi"/>
+      <w:b/>
+      <w:bCs/>
+      <w:color w:val="4F81BD" w:themeColor="accent1"/>
+    </w:rPr>
+  </w:style>
   <w:style w:type="character" w:default="1" w:styleId="DefaultParagraphFont">
     <w:name w:val="Default Paragraph Font"/>
     <w:uiPriority w:val="1"/>
@@ -996,6 +1226,34 @@
     <w:rPr>
       <w:color w:val="0000FF" w:themeColor="hyperlink"/>
       <w:u w:val="single"/>
+    </w:rPr>
+  </w:style>
+  <w:style w:type="character" w:customStyle="1" w:styleId="Heading2Char">
+    <w:name w:val="Heading 2 Char"/>
+    <w:basedOn w:val="DefaultParagraphFont"/>
+    <w:link w:val="Heading2"/>
+    <w:uiPriority w:val="9"/>
+    <w:rsid w:val="00703CCE"/>
+    <w:rPr>
+      <w:rFonts w:asciiTheme="majorHAnsi" w:eastAsiaTheme="majorEastAsia" w:hAnsiTheme="majorHAnsi" w:cstheme="majorBidi"/>
+      <w:b/>
+      <w:bCs/>
+      <w:color w:val="4F81BD" w:themeColor="accent1"/>
+      <w:sz w:val="26"/>
+      <w:szCs w:val="26"/>
+    </w:rPr>
+  </w:style>
+  <w:style w:type="character" w:customStyle="1" w:styleId="Heading3Char">
+    <w:name w:val="Heading 3 Char"/>
+    <w:basedOn w:val="DefaultParagraphFont"/>
+    <w:link w:val="Heading3"/>
+    <w:uiPriority w:val="9"/>
+    <w:rsid w:val="00703CCE"/>
+    <w:rPr>
+      <w:rFonts w:asciiTheme="majorHAnsi" w:eastAsiaTheme="majorEastAsia" w:hAnsiTheme="majorHAnsi" w:cstheme="majorBidi"/>
+      <w:b/>
+      <w:bCs/>
+      <w:color w:val="4F81BD" w:themeColor="accent1"/>
     </w:rPr>
   </w:style>
 </w:styles>
@@ -1161,6 +1419,52 @@
     <w:name w:val="Normal"/>
     <w:qFormat/>
   </w:style>
+  <w:style w:type="paragraph" w:styleId="Heading2">
+    <w:name w:val="heading 2"/>
+    <w:basedOn w:val="Normal"/>
+    <w:next w:val="Normal"/>
+    <w:link w:val="Heading2Char"/>
+    <w:uiPriority w:val="9"/>
+    <w:unhideWhenUsed/>
+    <w:qFormat/>
+    <w:rsid w:val="00703CCE"/>
+    <w:pPr>
+      <w:keepNext/>
+      <w:keepLines/>
+      <w:spacing w:before="200" w:after="0"/>
+      <w:outlineLvl w:val="1"/>
+    </w:pPr>
+    <w:rPr>
+      <w:rFonts w:asciiTheme="majorHAnsi" w:eastAsiaTheme="majorEastAsia" w:hAnsiTheme="majorHAnsi" w:cstheme="majorBidi"/>
+      <w:b/>
+      <w:bCs/>
+      <w:color w:val="4F81BD" w:themeColor="accent1"/>
+      <w:sz w:val="26"/>
+      <w:szCs w:val="26"/>
+    </w:rPr>
+  </w:style>
+  <w:style w:type="paragraph" w:styleId="Heading3">
+    <w:name w:val="heading 3"/>
+    <w:basedOn w:val="Normal"/>
+    <w:next w:val="Normal"/>
+    <w:link w:val="Heading3Char"/>
+    <w:uiPriority w:val="9"/>
+    <w:unhideWhenUsed/>
+    <w:qFormat/>
+    <w:rsid w:val="00703CCE"/>
+    <w:pPr>
+      <w:keepNext/>
+      <w:keepLines/>
+      <w:spacing w:before="200" w:after="0"/>
+      <w:outlineLvl w:val="2"/>
+    </w:pPr>
+    <w:rPr>
+      <w:rFonts w:asciiTheme="majorHAnsi" w:eastAsiaTheme="majorEastAsia" w:hAnsiTheme="majorHAnsi" w:cstheme="majorBidi"/>
+      <w:b/>
+      <w:bCs/>
+      <w:color w:val="4F81BD" w:themeColor="accent1"/>
+    </w:rPr>
+  </w:style>
   <w:style w:type="character" w:default="1" w:styleId="DefaultParagraphFont">
     <w:name w:val="Default Paragraph Font"/>
     <w:uiPriority w:val="1"/>
@@ -1247,6 +1551,34 @@
     <w:rPr>
       <w:color w:val="0000FF" w:themeColor="hyperlink"/>
       <w:u w:val="single"/>
+    </w:rPr>
+  </w:style>
+  <w:style w:type="character" w:customStyle="1" w:styleId="Heading2Char">
+    <w:name w:val="Heading 2 Char"/>
+    <w:basedOn w:val="DefaultParagraphFont"/>
+    <w:link w:val="Heading2"/>
+    <w:uiPriority w:val="9"/>
+    <w:rsid w:val="00703CCE"/>
+    <w:rPr>
+      <w:rFonts w:asciiTheme="majorHAnsi" w:eastAsiaTheme="majorEastAsia" w:hAnsiTheme="majorHAnsi" w:cstheme="majorBidi"/>
+      <w:b/>
+      <w:bCs/>
+      <w:color w:val="4F81BD" w:themeColor="accent1"/>
+      <w:sz w:val="26"/>
+      <w:szCs w:val="26"/>
+    </w:rPr>
+  </w:style>
+  <w:style w:type="character" w:customStyle="1" w:styleId="Heading3Char">
+    <w:name w:val="Heading 3 Char"/>
+    <w:basedOn w:val="DefaultParagraphFont"/>
+    <w:link w:val="Heading3"/>
+    <w:uiPriority w:val="9"/>
+    <w:rsid w:val="00703CCE"/>
+    <w:rPr>
+      <w:rFonts w:asciiTheme="majorHAnsi" w:eastAsiaTheme="majorEastAsia" w:hAnsiTheme="majorHAnsi" w:cstheme="majorBidi"/>
+      <w:b/>
+      <w:bCs/>
+      <w:color w:val="4F81BD" w:themeColor="accent1"/>
     </w:rPr>
   </w:style>
 </w:styles>

</xml_diff>